<commit_message>
Revision 2 on paper.
</commit_message>
<xml_diff>
--- a/paper/kbanotebook2013/images/System Diagram.docx
+++ b/paper/kbanotebook2013/images/System Diagram.docx
@@ -585,7 +585,7 @@
         <mc:AlternateContent>
           <mc:Choice Requires="wpg">
             <w:drawing>
-              <wp:anchor distT="0" distB="0" distL="114300" distR="114300" simplePos="0" relativeHeight="251687936" behindDoc="0" locked="0" layoutInCell="1" allowOverlap="1" wp14:anchorId="4A5D892F" wp14:editId="5BFFCCF4">
+              <wp:anchor distT="0" distB="0" distL="114300" distR="114300" simplePos="0" relativeHeight="251687936" behindDoc="0" locked="0" layoutInCell="1" allowOverlap="1" wp14:anchorId="4A5D892F" wp14:editId="2FA8762B">
                 <wp:simplePos x="0" y="0"/>
                 <wp:positionH relativeFrom="column">
                   <wp:posOffset>1485900</wp:posOffset>
@@ -792,6 +792,7 @@
           </mc:Fallback>
         </mc:AlternateContent>
       </w:r>
+      <w:bookmarkStart w:id="0" w:name="_GoBack"/>
       <w:r>
         <w:rPr>
           <w:noProof/>
@@ -799,7 +800,7 @@
         <mc:AlternateContent>
           <mc:Choice Requires="wpg">
             <w:drawing>
-              <wp:anchor distT="0" distB="0" distL="114300" distR="114300" simplePos="0" relativeHeight="251676672" behindDoc="0" locked="0" layoutInCell="1" allowOverlap="1" wp14:anchorId="5DB121C9" wp14:editId="0D1F269D">
+              <wp:anchor distT="0" distB="0" distL="114300" distR="114300" simplePos="0" relativeHeight="251676672" behindDoc="0" locked="0" layoutInCell="1" allowOverlap="1" wp14:anchorId="5DB121C9" wp14:editId="276C444C">
                 <wp:simplePos x="0" y="0"/>
                 <wp:positionH relativeFrom="column">
                   <wp:posOffset>-228600</wp:posOffset>
@@ -879,22 +880,12 @@
                                   <w:sz w:val="20"/>
                                 </w:rPr>
                               </w:pPr>
-                              <w:proofErr w:type="gramStart"/>
                               <w:r>
                                 <w:rPr>
                                   <w:sz w:val="20"/>
                                 </w:rPr>
-                                <w:t>.</w:t>
+                                <w:t>Chunk Files</w:t>
                               </w:r>
-                              <w:proofErr w:type="spellStart"/>
-                              <w:r>
-                                <w:rPr>
-                                  <w:sz w:val="20"/>
-                                </w:rPr>
-                                <w:t>xz.gpg</w:t>
-                              </w:r>
-                              <w:proofErr w:type="spellEnd"/>
-                              <w:proofErr w:type="gramEnd"/>
                               <w:r>
                                 <w:rPr>
                                   <w:sz w:val="20"/>
@@ -958,6 +949,12 @@
                                   <w:sz w:val="20"/>
                                 </w:rPr>
                                 <w:t>StreamItem</w:t>
+                              </w:r>
+                              <w:r>
+                                <w:rPr>
+                                  <w:sz w:val="20"/>
+                                </w:rPr>
+                                <w:t>s</w:t>
                               </w:r>
                               <w:proofErr w:type="spellEnd"/>
                               <w:r>
@@ -1461,7 +1458,11 @@
           </mc:Choice>
           <mc:Fallback>
             <w:pict>
-              <v:group id="Group 20" o:spid="_x0000_s1033" style="position:absolute;margin-left:-17.95pt;margin-top:198pt;width:666pt;height:1in;z-index:251676672;mso-width-relative:margin;mso-height-relative:margin" coordsize="9601200,1028700" o:gfxdata="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">
+              <v:group id="Group 20" o:spid="_x0000_s1033" style="position:absolute;margin-left:-17.95pt;margin-top:198pt;width:666pt;height:1in;z-index:251676672;mso-width-relative:margin;mso-height-relative:margin" coordsize="9601200,1028700" o:gfxdata="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">
+                <v:shapetype id="_x0000_t202" coordsize="21600,21600" o:spt="202" path="m0,0l0,21600,21600,21600,21600,0xe">
+                  <v:stroke joinstyle="miter"/>
+                  <v:path gradientshapeok="t" o:connecttype="rect"/>
+                </v:shapetype>
                 <v:shape id="Text Box 2" o:spid="_x0000_s1034" type="#_x0000_t202" style="position:absolute;left:1485900;top:114300;width:1257300;height:914400;visibility:visible;mso-wrap-style:square;v-text-anchor:middle" o:gfxdata="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" fillcolor="#4f81bd [3204]" strokecolor="#4579b8 [3044]">
                   <v:fill color2="#a7bfde [1620]" rotate="t" type="gradient">
                     <o:fill v:ext="view" type="gradientUnscaled"/>
@@ -1476,22 +1477,12 @@
                             <w:sz w:val="20"/>
                           </w:rPr>
                         </w:pPr>
-                        <w:proofErr w:type="gramStart"/>
                         <w:r>
                           <w:rPr>
                             <w:sz w:val="20"/>
                           </w:rPr>
-                          <w:t>.</w:t>
+                          <w:t>Chunk Files</w:t>
                         </w:r>
-                        <w:proofErr w:type="spellStart"/>
-                        <w:r>
-                          <w:rPr>
-                            <w:sz w:val="20"/>
-                          </w:rPr>
-                          <w:t>xz.gpg</w:t>
-                        </w:r>
-                        <w:proofErr w:type="spellEnd"/>
-                        <w:proofErr w:type="gramEnd"/>
                         <w:r>
                           <w:rPr>
                             <w:sz w:val="20"/>
@@ -1522,6 +1513,12 @@
                             <w:sz w:val="20"/>
                           </w:rPr>
                           <w:t>StreamItem</w:t>
+                        </w:r>
+                        <w:r>
+                          <w:rPr>
+                            <w:sz w:val="20"/>
+                          </w:rPr>
+                          <w:t>s</w:t>
                         </w:r>
                         <w:proofErr w:type="spellEnd"/>
                         <w:r>
@@ -1702,11 +1699,10 @@
           </mc:Fallback>
         </mc:AlternateContent>
       </w:r>
+      <w:bookmarkEnd w:id="0"/>
       <w:r>
         <w:tab/>
       </w:r>
-      <w:bookmarkStart w:id="0" w:name="_GoBack"/>
-      <w:bookmarkEnd w:id="0"/>
     </w:p>
     <w:sectPr>
       <w:pgSz w:w="15840" w:h="12240" w:orient="landscape"/>
@@ -2471,7 +2467,7 @@
 </file>
 
 <file path=customXml/itemProps1.xml><?xml version="1.0" encoding="utf-8"?>
-<ds:datastoreItem xmlns:ds="http://schemas.openxmlformats.org/officeDocument/2006/customXml" ds:itemID="{268B0DEF-3DA3-A246-87B1-51955367629E}">
+<ds:datastoreItem xmlns:ds="http://schemas.openxmlformats.org/officeDocument/2006/customXml" ds:itemID="{190785D8-E10F-C445-A27C-E93CE5239B09}">
   <ds:schemaRefs>
     <ds:schemaRef ds:uri="http://schemas.openxmlformats.org/officeDocument/2006/bibliography"/>
   </ds:schemaRefs>

</xml_diff>